<commit_message>
Update Site - Definição do Projeto.docx
</commit_message>
<xml_diff>
--- a/Site - Definição do Projeto.docx
+++ b/Site - Definição do Projeto.docx
@@ -763,6 +763,24 @@
         </w:rPr>
         <w:t>Seção apresentando os serviços da empresa</w:t>
       </w:r>
+      <w:r>
+        <w:rPr>
+          <w:rFonts w:ascii="Times New Roman" w:hAnsi="Times New Roman" w:cs="Times New Roman"/>
+          <w:bCs/>
+          <w:sz w:val="28"/>
+          <w:szCs w:val="28"/>
+        </w:rPr>
+        <w:t xml:space="preserve"> - </w:t>
+      </w:r>
+      <w:r>
+        <w:rPr>
+          <w:rFonts w:ascii="Times New Roman" w:hAnsi="Times New Roman" w:cs="Times New Roman"/>
+          <w:b/>
+          <w:sz w:val="28"/>
+          <w:szCs w:val="28"/>
+        </w:rPr>
+        <w:t>Carla</w:t>
+      </w:r>
     </w:p>
     <w:p>
       <w:pPr>
@@ -829,6 +847,35 @@
         </w:rPr>
         <w:t xml:space="preserve"> (formulário)</w:t>
       </w:r>
+      <w:r>
+        <w:rPr>
+          <w:rFonts w:ascii="Times New Roman" w:hAnsi="Times New Roman" w:cs="Times New Roman"/>
+          <w:bCs/>
+          <w:sz w:val="28"/>
+          <w:szCs w:val="28"/>
+        </w:rPr>
+        <w:t xml:space="preserve"> - </w:t>
+      </w:r>
+      <w:r>
+        <w:rPr>
+          <w:rFonts w:ascii="Times New Roman" w:hAnsi="Times New Roman" w:cs="Times New Roman"/>
+          <w:b/>
+          <w:sz w:val="28"/>
+          <w:szCs w:val="28"/>
+        </w:rPr>
+        <w:t>C</w:t>
+      </w:r>
+      <w:bookmarkStart w:id="0" w:name="_GoBack"/>
+      <w:bookmarkEnd w:id="0"/>
+      <w:r>
+        <w:rPr>
+          <w:rFonts w:ascii="Times New Roman" w:hAnsi="Times New Roman" w:cs="Times New Roman"/>
+          <w:b/>
+          <w:sz w:val="28"/>
+          <w:szCs w:val="28"/>
+        </w:rPr>
+        <w:t>arla</w:t>
+      </w:r>
     </w:p>
     <w:p>
       <w:pPr>
@@ -882,6 +929,24 @@
         </w:rPr>
         <w:t>)</w:t>
       </w:r>
+      <w:r>
+        <w:rPr>
+          <w:rFonts w:ascii="Times New Roman" w:hAnsi="Times New Roman" w:cs="Times New Roman"/>
+          <w:bCs/>
+          <w:sz w:val="28"/>
+          <w:szCs w:val="28"/>
+        </w:rPr>
+        <w:t xml:space="preserve"> - </w:t>
+      </w:r>
+      <w:r>
+        <w:rPr>
+          <w:rFonts w:ascii="Times New Roman" w:hAnsi="Times New Roman" w:cs="Times New Roman"/>
+          <w:b/>
+          <w:sz w:val="28"/>
+          <w:szCs w:val="28"/>
+        </w:rPr>
+        <w:t>Carla</w:t>
+      </w:r>
     </w:p>
     <w:p>
       <w:pPr>
@@ -930,8 +995,30 @@
         </w:rPr>
         <w:t>Seção de “trabalhe conosco”</w:t>
       </w:r>
-      <w:bookmarkStart w:id="0" w:name="_GoBack"/>
-      <w:bookmarkEnd w:id="0"/>
+    </w:p>
+    <w:p>
+      <w:pPr>
+        <w:pStyle w:val="PargrafodaLista"/>
+        <w:numPr>
+          <w:ilvl w:val="0"/>
+          <w:numId w:val="9"/>
+        </w:numPr>
+        <w:rPr>
+          <w:rFonts w:ascii="Times New Roman" w:hAnsi="Times New Roman" w:cs="Times New Roman"/>
+          <w:b/>
+          <w:sz w:val="28"/>
+          <w:szCs w:val="28"/>
+        </w:rPr>
+      </w:pPr>
+      <w:r>
+        <w:rPr>
+          <w:rFonts w:ascii="Times New Roman" w:hAnsi="Times New Roman" w:cs="Times New Roman"/>
+          <w:bCs/>
+          <w:sz w:val="28"/>
+          <w:szCs w:val="28"/>
+        </w:rPr>
+        <w:t>Seção com os logos das empresas parceiras</w:t>
+      </w:r>
     </w:p>
     <w:p>
       <w:pPr>

</xml_diff>